<commit_message>
completed json.py source file
</commit_message>
<xml_diff>
--- a/Assignment_06_PeredaJose.docx
+++ b/Assignment_06_PeredaJose.docx
@@ -69,7 +69,6 @@
         </w:drawing>
       </w:r>
     </w:p>
-    <w:p/>
     <w:p>
       <w:pPr>
         <w:rPr>
@@ -97,9 +96,9 @@
           <w:noProof/>
         </w:rPr>
         <w:drawing>
-          <wp:inline distT="0" distB="0" distL="0" distR="0" wp14:anchorId="77386DD4" wp14:editId="418E1F63">
-            <wp:extent cx="6858000" cy="672465"/>
-            <wp:effectExtent l="152400" t="152400" r="361950" b="356235"/>
+          <wp:inline distT="0" distB="0" distL="0" distR="0" wp14:anchorId="77386DD4" wp14:editId="6E810B64">
+            <wp:extent cx="6915150" cy="678069"/>
+            <wp:effectExtent l="19050" t="0" r="19050" b="236855"/>
             <wp:docPr id="2" name="Picture 2"/>
             <wp:cNvGraphicFramePr>
               <a:graphicFrameLocks xmlns:a="http://schemas.openxmlformats.org/drawingml/2006/main" noChangeAspect="1"/>
@@ -120,20 +119,23 @@
                   <pic:spPr>
                     <a:xfrm>
                       <a:off x="0" y="0"/>
-                      <a:ext cx="6858000" cy="672465"/>
+                      <a:ext cx="6931204" cy="679643"/>
                     </a:xfrm>
-                    <a:prstGeom prst="rect">
-                      <a:avLst/>
+                    <a:prstGeom prst="roundRect">
+                      <a:avLst>
+                        <a:gd name="adj" fmla="val 8594"/>
+                      </a:avLst>
                     </a:prstGeom>
+                    <a:solidFill>
+                      <a:srgbClr val="FFFFFF">
+                        <a:shade val="85000"/>
+                      </a:srgbClr>
+                    </a:solidFill>
                     <a:ln>
                       <a:noFill/>
                     </a:ln>
                     <a:effectLst>
-                      <a:outerShdw blurRad="292100" dist="139700" dir="2700000" algn="tl" rotWithShape="0">
-                        <a:srgbClr val="333333">
-                          <a:alpha val="65000"/>
-                        </a:srgbClr>
-                      </a:outerShdw>
+                      <a:reflection blurRad="12700" stA="38000" endPos="28000" dist="5000" dir="5400000" sy="-100000" algn="bl" rotWithShape="0"/>
                     </a:effectLst>
                   </pic:spPr>
                 </pic:pic>
@@ -171,9 +173,9 @@
           <w:noProof/>
         </w:rPr>
         <w:drawing>
-          <wp:inline distT="0" distB="0" distL="0" distR="0" wp14:anchorId="584B8A33" wp14:editId="7E16B6F4">
-            <wp:extent cx="6858000" cy="950595"/>
-            <wp:effectExtent l="152400" t="152400" r="361950" b="363855"/>
+          <wp:inline distT="0" distB="0" distL="0" distR="0" wp14:anchorId="584B8A33" wp14:editId="1DAE32CA">
+            <wp:extent cx="6915150" cy="958517"/>
+            <wp:effectExtent l="19050" t="0" r="19050" b="299085"/>
             <wp:docPr id="3" name="Picture 3" descr="Graphical user interface&#10;&#10;Description automatically generated"/>
             <wp:cNvGraphicFramePr>
               <a:graphicFrameLocks xmlns:a="http://schemas.openxmlformats.org/drawingml/2006/main" noChangeAspect="1"/>
@@ -194,20 +196,23 @@
                   <pic:spPr>
                     <a:xfrm>
                       <a:off x="0" y="0"/>
-                      <a:ext cx="6858000" cy="950595"/>
+                      <a:ext cx="6920959" cy="959322"/>
                     </a:xfrm>
-                    <a:prstGeom prst="rect">
-                      <a:avLst/>
+                    <a:prstGeom prst="roundRect">
+                      <a:avLst>
+                        <a:gd name="adj" fmla="val 8594"/>
+                      </a:avLst>
                     </a:prstGeom>
+                    <a:solidFill>
+                      <a:srgbClr val="FFFFFF">
+                        <a:shade val="85000"/>
+                      </a:srgbClr>
+                    </a:solidFill>
                     <a:ln>
                       <a:noFill/>
                     </a:ln>
                     <a:effectLst>
-                      <a:outerShdw blurRad="292100" dist="139700" dir="2700000" algn="tl" rotWithShape="0">
-                        <a:srgbClr val="333333">
-                          <a:alpha val="65000"/>
-                        </a:srgbClr>
-                      </a:outerShdw>
+                      <a:reflection blurRad="12700" stA="38000" endPos="28000" dist="5000" dir="5400000" sy="-100000" algn="bl" rotWithShape="0"/>
                     </a:effectLst>
                   </pic:spPr>
                 </pic:pic>
@@ -220,9 +225,92 @@
     <w:p>
       <w:pPr>
         <w:rPr>
+          <w:b/>
+          <w:bCs/>
           <w:noProof/>
         </w:rPr>
       </w:pPr>
+      <w:r>
+        <w:rPr>
+          <w:b/>
+          <w:bCs/>
+          <w:noProof/>
+        </w:rPr>
+        <w:t>LAB 6.5</w:t>
+      </w:r>
+    </w:p>
+    <w:p>
+      <w:pPr>
+        <w:rPr>
+          <w:noProof/>
+        </w:rPr>
+      </w:pPr>
+      <w:r>
+        <w:rPr>
+          <w:noProof/>
+        </w:rPr>
+        <w:drawing>
+          <wp:inline distT="0" distB="0" distL="0" distR="0" wp14:anchorId="4FB1C4D9" wp14:editId="01B40FFD">
+            <wp:extent cx="6858000" cy="613410"/>
+            <wp:effectExtent l="19050" t="0" r="19050" b="205740"/>
+            <wp:docPr id="4" name="Picture 4"/>
+            <wp:cNvGraphicFramePr>
+              <a:graphicFrameLocks xmlns:a="http://schemas.openxmlformats.org/drawingml/2006/main" noChangeAspect="1"/>
+            </wp:cNvGraphicFramePr>
+            <a:graphic xmlns:a="http://schemas.openxmlformats.org/drawingml/2006/main">
+              <a:graphicData uri="http://schemas.openxmlformats.org/drawingml/2006/picture">
+                <pic:pic xmlns:pic="http://schemas.openxmlformats.org/drawingml/2006/picture">
+                  <pic:nvPicPr>
+                    <pic:cNvPr id="1" name=""/>
+                    <pic:cNvPicPr/>
+                  </pic:nvPicPr>
+                  <pic:blipFill>
+                    <a:blip r:embed="rId7"/>
+                    <a:stretch>
+                      <a:fillRect/>
+                    </a:stretch>
+                  </pic:blipFill>
+                  <pic:spPr>
+                    <a:xfrm>
+                      <a:off x="0" y="0"/>
+                      <a:ext cx="6858000" cy="613410"/>
+                    </a:xfrm>
+                    <a:prstGeom prst="roundRect">
+                      <a:avLst>
+                        <a:gd name="adj" fmla="val 8594"/>
+                      </a:avLst>
+                    </a:prstGeom>
+                    <a:solidFill>
+                      <a:srgbClr val="FFFFFF">
+                        <a:shade val="85000"/>
+                      </a:srgbClr>
+                    </a:solidFill>
+                    <a:ln>
+                      <a:noFill/>
+                    </a:ln>
+                    <a:effectLst>
+                      <a:reflection blurRad="12700" stA="38000" endPos="28000" dist="5000" dir="5400000" sy="-100000" algn="bl" rotWithShape="0"/>
+                    </a:effectLst>
+                  </pic:spPr>
+                </pic:pic>
+              </a:graphicData>
+            </a:graphic>
+          </wp:inline>
+        </w:drawing>
+      </w:r>
+    </w:p>
+    <w:p>
+      <w:pPr>
+        <w:rPr>
+          <w:noProof/>
+        </w:rPr>
+      </w:pPr>
+      <w:r>
+        <w:rPr>
+          <w:noProof/>
+        </w:rPr>
+        <w:t>LAB 6.6</w:t>
+      </w:r>
     </w:p>
     <w:p>
       <w:pPr>

</xml_diff>

<commit_message>
added class with member variables
</commit_message>
<xml_diff>
--- a/Assignment_06_PeredaJose.docx
+++ b/Assignment_06_PeredaJose.docx
@@ -302,14 +302,26 @@
     <w:p>
       <w:pPr>
         <w:rPr>
+          <w:b/>
+          <w:bCs/>
           <w:noProof/>
         </w:rPr>
       </w:pPr>
       <w:r>
         <w:rPr>
-          <w:noProof/>
-        </w:rPr>
-        <w:t>LAB 6.6</w:t>
+          <w:b/>
+          <w:bCs/>
+          <w:noProof/>
+        </w:rPr>
+        <w:t>LAB 6.</w:t>
+      </w:r>
+      <w:r>
+        <w:rPr>
+          <w:b/>
+          <w:bCs/>
+          <w:noProof/>
+        </w:rPr>
+        <w:t>7</w:t>
       </w:r>
     </w:p>
     <w:p>
@@ -318,6 +330,155 @@
           <w:noProof/>
         </w:rPr>
       </w:pPr>
+      <w:r>
+        <w:rPr>
+          <w:noProof/>
+        </w:rPr>
+        <w:drawing>
+          <wp:inline distT="0" distB="0" distL="0" distR="0" wp14:anchorId="681CE7FE" wp14:editId="3346EA2F">
+            <wp:extent cx="6610350" cy="723900"/>
+            <wp:effectExtent l="19050" t="0" r="19050" b="247650"/>
+            <wp:docPr id="5" name="Picture 5"/>
+            <wp:cNvGraphicFramePr>
+              <a:graphicFrameLocks xmlns:a="http://schemas.openxmlformats.org/drawingml/2006/main" noChangeAspect="1"/>
+            </wp:cNvGraphicFramePr>
+            <a:graphic xmlns:a="http://schemas.openxmlformats.org/drawingml/2006/main">
+              <a:graphicData uri="http://schemas.openxmlformats.org/drawingml/2006/picture">
+                <pic:pic xmlns:pic="http://schemas.openxmlformats.org/drawingml/2006/picture">
+                  <pic:nvPicPr>
+                    <pic:cNvPr id="1" name=""/>
+                    <pic:cNvPicPr/>
+                  </pic:nvPicPr>
+                  <pic:blipFill>
+                    <a:blip r:embed="rId8"/>
+                    <a:stretch>
+                      <a:fillRect/>
+                    </a:stretch>
+                  </pic:blipFill>
+                  <pic:spPr>
+                    <a:xfrm>
+                      <a:off x="0" y="0"/>
+                      <a:ext cx="6610350" cy="723900"/>
+                    </a:xfrm>
+                    <a:prstGeom prst="roundRect">
+                      <a:avLst>
+                        <a:gd name="adj" fmla="val 8594"/>
+                      </a:avLst>
+                    </a:prstGeom>
+                    <a:solidFill>
+                      <a:srgbClr val="FFFFFF">
+                        <a:shade val="85000"/>
+                      </a:srgbClr>
+                    </a:solidFill>
+                    <a:ln>
+                      <a:noFill/>
+                    </a:ln>
+                    <a:effectLst>
+                      <a:reflection blurRad="12700" stA="38000" endPos="28000" dist="5000" dir="5400000" sy="-100000" algn="bl" rotWithShape="0"/>
+                    </a:effectLst>
+                  </pic:spPr>
+                </pic:pic>
+              </a:graphicData>
+            </a:graphic>
+          </wp:inline>
+        </w:drawing>
+      </w:r>
+    </w:p>
+    <w:p>
+      <w:pPr>
+        <w:rPr>
+          <w:noProof/>
+        </w:rPr>
+      </w:pPr>
+      <w:r>
+        <w:rPr>
+          <w:noProof/>
+        </w:rPr>
+        <w:br w:type="page"/>
+      </w:r>
+    </w:p>
+    <w:p>
+      <w:pPr>
+        <w:rPr>
+          <w:noProof/>
+        </w:rPr>
+      </w:pPr>
+    </w:p>
+    <w:p>
+      <w:pPr>
+        <w:rPr>
+          <w:noProof/>
+        </w:rPr>
+      </w:pPr>
+    </w:p>
+    <w:p>
+      <w:r>
+        <w:t>LAB 6.8</w:t>
+      </w:r>
+    </w:p>
+    <w:p>
+      <w:r>
+        <w:rPr>
+          <w:noProof/>
+        </w:rPr>
+        <w:drawing>
+          <wp:inline distT="0" distB="0" distL="0" distR="0" wp14:anchorId="60C3B6C0" wp14:editId="3C1FFF43">
+            <wp:extent cx="6019800" cy="361950"/>
+            <wp:effectExtent l="19050" t="0" r="19050" b="133350"/>
+            <wp:docPr id="6" name="Picture 6"/>
+            <wp:cNvGraphicFramePr>
+              <a:graphicFrameLocks xmlns:a="http://schemas.openxmlformats.org/drawingml/2006/main" noChangeAspect="1"/>
+            </wp:cNvGraphicFramePr>
+            <a:graphic xmlns:a="http://schemas.openxmlformats.org/drawingml/2006/main">
+              <a:graphicData uri="http://schemas.openxmlformats.org/drawingml/2006/picture">
+                <pic:pic xmlns:pic="http://schemas.openxmlformats.org/drawingml/2006/picture">
+                  <pic:nvPicPr>
+                    <pic:cNvPr id="1" name=""/>
+                    <pic:cNvPicPr/>
+                  </pic:nvPicPr>
+                  <pic:blipFill>
+                    <a:blip r:embed="rId9"/>
+                    <a:stretch>
+                      <a:fillRect/>
+                    </a:stretch>
+                  </pic:blipFill>
+                  <pic:spPr>
+                    <a:xfrm>
+                      <a:off x="0" y="0"/>
+                      <a:ext cx="6019800" cy="361950"/>
+                    </a:xfrm>
+                    <a:prstGeom prst="roundRect">
+                      <a:avLst>
+                        <a:gd name="adj" fmla="val 8594"/>
+                      </a:avLst>
+                    </a:prstGeom>
+                    <a:solidFill>
+                      <a:srgbClr val="FFFFFF">
+                        <a:shade val="85000"/>
+                      </a:srgbClr>
+                    </a:solidFill>
+                    <a:ln>
+                      <a:noFill/>
+                    </a:ln>
+                    <a:effectLst>
+                      <a:reflection blurRad="12700" stA="38000" endPos="28000" dist="5000" dir="5400000" sy="-100000" algn="bl" rotWithShape="0"/>
+                    </a:effectLst>
+                  </pic:spPr>
+                </pic:pic>
+              </a:graphicData>
+            </a:graphic>
+          </wp:inline>
+        </w:drawing>
+      </w:r>
+    </w:p>
+    <w:p/>
+    <w:p>
+      <w:r>
+        <w:t>LAB 6.</w:t>
+      </w:r>
+      <w:r>
+        <w:t>9</w:t>
+      </w:r>
     </w:p>
     <w:p/>
     <w:sectPr>

</xml_diff>

<commit_message>
changes to class instantiation
</commit_message>
<xml_diff>
--- a/Assignment_06_PeredaJose.docx
+++ b/Assignment_06_PeredaJose.docx
@@ -412,7 +412,17 @@
       </w:pPr>
     </w:p>
     <w:p>
-      <w:r>
+      <w:pPr>
+        <w:rPr>
+          <w:b/>
+          <w:bCs/>
+        </w:rPr>
+      </w:pPr>
+      <w:r>
+        <w:rPr>
+          <w:b/>
+          <w:bCs/>
+        </w:rPr>
         <w:t>LAB 6.8</w:t>
       </w:r>
     </w:p>
@@ -473,11 +483,83 @@
     </w:p>
     <w:p/>
     <w:p>
-      <w:r>
+      <w:pPr>
+        <w:rPr>
+          <w:b/>
+          <w:bCs/>
+        </w:rPr>
+      </w:pPr>
+      <w:r>
+        <w:rPr>
+          <w:b/>
+          <w:bCs/>
+        </w:rPr>
         <w:t>LAB 6.</w:t>
       </w:r>
       <w:r>
-        <w:t>9</w:t>
+        <w:rPr>
+          <w:b/>
+          <w:bCs/>
+        </w:rPr>
+        <w:t>10</w:t>
+      </w:r>
+    </w:p>
+    <w:p>
+      <w:r>
+        <w:rPr>
+          <w:noProof/>
+        </w:rPr>
+        <w:drawing>
+          <wp:inline distT="0" distB="0" distL="0" distR="0" wp14:anchorId="174A2054" wp14:editId="11C6E6FF">
+            <wp:extent cx="6496050" cy="1028700"/>
+            <wp:effectExtent l="0" t="0" r="0" b="0"/>
+            <wp:docPr id="8" name="Picture 8" descr="Text&#10;&#10;Description automatically generated"/>
+            <wp:cNvGraphicFramePr>
+              <a:graphicFrameLocks xmlns:a="http://schemas.openxmlformats.org/drawingml/2006/main" noChangeAspect="1"/>
+            </wp:cNvGraphicFramePr>
+            <a:graphic xmlns:a="http://schemas.openxmlformats.org/drawingml/2006/main">
+              <a:graphicData uri="http://schemas.openxmlformats.org/drawingml/2006/picture">
+                <pic:pic xmlns:pic="http://schemas.openxmlformats.org/drawingml/2006/picture">
+                  <pic:nvPicPr>
+                    <pic:cNvPr id="8" name="Picture 8" descr="Text&#10;&#10;Description automatically generated"/>
+                    <pic:cNvPicPr/>
+                  </pic:nvPicPr>
+                  <pic:blipFill>
+                    <a:blip r:embed="rId10"/>
+                    <a:stretch>
+                      <a:fillRect/>
+                    </a:stretch>
+                  </pic:blipFill>
+                  <pic:spPr>
+                    <a:xfrm>
+                      <a:off x="0" y="0"/>
+                      <a:ext cx="6496050" cy="1028700"/>
+                    </a:xfrm>
+                    <a:prstGeom prst="rect">
+                      <a:avLst/>
+                    </a:prstGeom>
+                  </pic:spPr>
+                </pic:pic>
+              </a:graphicData>
+            </a:graphic>
+          </wp:inline>
+        </w:drawing>
+      </w:r>
+    </w:p>
+    <w:p/>
+    <w:p>
+      <w:pPr>
+        <w:rPr>
+          <w:b/>
+          <w:bCs/>
+        </w:rPr>
+      </w:pPr>
+      <w:r>
+        <w:rPr>
+          <w:b/>
+          <w:bCs/>
+        </w:rPr>
+        <w:t>LAB 6.9</w:t>
       </w:r>
     </w:p>
     <w:p/>

</xml_diff>

<commit_message>
added L6_11.py and L6_12.py
</commit_message>
<xml_diff>
--- a/Assignment_06_PeredaJose.docx
+++ b/Assignment_06_PeredaJose.docx
@@ -400,29 +400,16 @@
     <w:p>
       <w:pPr>
         <w:rPr>
-          <w:noProof/>
+          <w:b/>
+          <w:bCs/>
         </w:rPr>
       </w:pPr>
-    </w:p>
-    <w:p>
-      <w:pPr>
-        <w:rPr>
-          <w:noProof/>
-        </w:rPr>
-      </w:pPr>
-    </w:p>
-    <w:p>
-      <w:pPr>
-        <w:rPr>
-          <w:b/>
-          <w:bCs/>
-        </w:rPr>
-      </w:pPr>
-      <w:r>
-        <w:rPr>
-          <w:b/>
-          <w:bCs/>
-        </w:rPr>
+      <w:r>
+        <w:rPr>
+          <w:b/>
+          <w:bCs/>
+        </w:rPr>
+        <w:lastRenderedPageBreak/>
         <w:t>LAB 6.8</w:t>
       </w:r>
     </w:p>
@@ -432,9 +419,9 @@
           <w:noProof/>
         </w:rPr>
         <w:drawing>
-          <wp:inline distT="0" distB="0" distL="0" distR="0" wp14:anchorId="60C3B6C0" wp14:editId="3C1FFF43">
+          <wp:inline distT="0" distB="0" distL="0" distR="0" wp14:anchorId="60C3B6C0" wp14:editId="5445D77A">
             <wp:extent cx="6019800" cy="361950"/>
-            <wp:effectExtent l="19050" t="0" r="19050" b="133350"/>
+            <wp:effectExtent l="152400" t="152400" r="361950" b="361950"/>
             <wp:docPr id="6" name="Picture 6"/>
             <wp:cNvGraphicFramePr>
               <a:graphicFrameLocks xmlns:a="http://schemas.openxmlformats.org/drawingml/2006/main" noChangeAspect="1"/>
@@ -457,21 +444,18 @@
                       <a:off x="0" y="0"/>
                       <a:ext cx="6019800" cy="361950"/>
                     </a:xfrm>
-                    <a:prstGeom prst="roundRect">
-                      <a:avLst>
-                        <a:gd name="adj" fmla="val 8594"/>
-                      </a:avLst>
+                    <a:prstGeom prst="rect">
+                      <a:avLst/>
                     </a:prstGeom>
-                    <a:solidFill>
-                      <a:srgbClr val="FFFFFF">
-                        <a:shade val="85000"/>
-                      </a:srgbClr>
-                    </a:solidFill>
                     <a:ln>
                       <a:noFill/>
                     </a:ln>
                     <a:effectLst>
-                      <a:reflection blurRad="12700" stA="38000" endPos="28000" dist="5000" dir="5400000" sy="-100000" algn="bl" rotWithShape="0"/>
+                      <a:outerShdw blurRad="292100" dist="139700" dir="2700000" algn="tl" rotWithShape="0">
+                        <a:srgbClr val="333333">
+                          <a:alpha val="65000"/>
+                        </a:srgbClr>
+                      </a:outerShdw>
                     </a:effectLst>
                   </pic:spPr>
                 </pic:pic>
@@ -481,7 +465,6 @@
         </w:drawing>
       </w:r>
     </w:p>
-    <w:p/>
     <w:p>
       <w:pPr>
         <w:rPr>
@@ -510,9 +493,9 @@
           <w:noProof/>
         </w:rPr>
         <w:drawing>
-          <wp:inline distT="0" distB="0" distL="0" distR="0" wp14:anchorId="174A2054" wp14:editId="11C6E6FF">
+          <wp:inline distT="0" distB="0" distL="0" distR="0" wp14:anchorId="174A2054" wp14:editId="34A2BAF6">
             <wp:extent cx="6496050" cy="1028700"/>
-            <wp:effectExtent l="0" t="0" r="0" b="0"/>
+            <wp:effectExtent l="152400" t="152400" r="361950" b="361950"/>
             <wp:docPr id="8" name="Picture 8" descr="Text&#10;&#10;Description automatically generated"/>
             <wp:cNvGraphicFramePr>
               <a:graphicFrameLocks xmlns:a="http://schemas.openxmlformats.org/drawingml/2006/main" noChangeAspect="1"/>
@@ -538,6 +521,16 @@
                     <a:prstGeom prst="rect">
                       <a:avLst/>
                     </a:prstGeom>
+                    <a:ln>
+                      <a:noFill/>
+                    </a:ln>
+                    <a:effectLst>
+                      <a:outerShdw blurRad="292100" dist="139700" dir="2700000" algn="tl" rotWithShape="0">
+                        <a:srgbClr val="333333">
+                          <a:alpha val="65000"/>
+                        </a:srgbClr>
+                      </a:outerShdw>
+                    </a:effectLst>
                   </pic:spPr>
                 </pic:pic>
               </a:graphicData>
@@ -546,7 +539,6 @@
         </w:drawing>
       </w:r>
     </w:p>
-    <w:p/>
     <w:p>
       <w:pPr>
         <w:rPr>
@@ -559,7 +551,140 @@
           <w:b/>
           <w:bCs/>
         </w:rPr>
-        <w:t>LAB 6.9</w:t>
+        <w:t>LAB 6.</w:t>
+      </w:r>
+      <w:r>
+        <w:rPr>
+          <w:b/>
+          <w:bCs/>
+        </w:rPr>
+        <w:t>11</w:t>
+      </w:r>
+    </w:p>
+    <w:p>
+      <w:r>
+        <w:rPr>
+          <w:noProof/>
+        </w:rPr>
+        <w:drawing>
+          <wp:inline distT="0" distB="0" distL="0" distR="0" wp14:anchorId="30461E0E" wp14:editId="2BAB80B1">
+            <wp:extent cx="6534150" cy="695325"/>
+            <wp:effectExtent l="152400" t="152400" r="361950" b="371475"/>
+            <wp:docPr id="9" name="Picture 9"/>
+            <wp:cNvGraphicFramePr>
+              <a:graphicFrameLocks xmlns:a="http://schemas.openxmlformats.org/drawingml/2006/main" noChangeAspect="1"/>
+            </wp:cNvGraphicFramePr>
+            <a:graphic xmlns:a="http://schemas.openxmlformats.org/drawingml/2006/main">
+              <a:graphicData uri="http://schemas.openxmlformats.org/drawingml/2006/picture">
+                <pic:pic xmlns:pic="http://schemas.openxmlformats.org/drawingml/2006/picture">
+                  <pic:nvPicPr>
+                    <pic:cNvPr id="1" name=""/>
+                    <pic:cNvPicPr/>
+                  </pic:nvPicPr>
+                  <pic:blipFill>
+                    <a:blip r:embed="rId11"/>
+                    <a:stretch>
+                      <a:fillRect/>
+                    </a:stretch>
+                  </pic:blipFill>
+                  <pic:spPr>
+                    <a:xfrm>
+                      <a:off x="0" y="0"/>
+                      <a:ext cx="6534150" cy="695325"/>
+                    </a:xfrm>
+                    <a:prstGeom prst="rect">
+                      <a:avLst/>
+                    </a:prstGeom>
+                    <a:ln>
+                      <a:noFill/>
+                    </a:ln>
+                    <a:effectLst>
+                      <a:outerShdw blurRad="292100" dist="139700" dir="2700000" algn="tl" rotWithShape="0">
+                        <a:srgbClr val="333333">
+                          <a:alpha val="65000"/>
+                        </a:srgbClr>
+                      </a:outerShdw>
+                    </a:effectLst>
+                  </pic:spPr>
+                </pic:pic>
+              </a:graphicData>
+            </a:graphic>
+          </wp:inline>
+        </w:drawing>
+      </w:r>
+    </w:p>
+    <w:p>
+      <w:pPr>
+        <w:rPr>
+          <w:b/>
+          <w:bCs/>
+        </w:rPr>
+      </w:pPr>
+      <w:r>
+        <w:rPr>
+          <w:b/>
+          <w:bCs/>
+        </w:rPr>
+        <w:t>LAB 6.</w:t>
+      </w:r>
+      <w:r>
+        <w:rPr>
+          <w:b/>
+          <w:bCs/>
+        </w:rPr>
+        <w:t>11</w:t>
+      </w:r>
+    </w:p>
+    <w:p>
+      <w:r>
+        <w:rPr>
+          <w:noProof/>
+        </w:rPr>
+        <w:drawing>
+          <wp:inline distT="0" distB="0" distL="0" distR="0" wp14:anchorId="20828AF9" wp14:editId="701C36FB">
+            <wp:extent cx="6496050" cy="1038225"/>
+            <wp:effectExtent l="152400" t="152400" r="361950" b="371475"/>
+            <wp:docPr id="10" name="Picture 10" descr="Text&#10;&#10;Description automatically generated"/>
+            <wp:cNvGraphicFramePr>
+              <a:graphicFrameLocks xmlns:a="http://schemas.openxmlformats.org/drawingml/2006/main" noChangeAspect="1"/>
+            </wp:cNvGraphicFramePr>
+            <a:graphic xmlns:a="http://schemas.openxmlformats.org/drawingml/2006/main">
+              <a:graphicData uri="http://schemas.openxmlformats.org/drawingml/2006/picture">
+                <pic:pic xmlns:pic="http://schemas.openxmlformats.org/drawingml/2006/picture">
+                  <pic:nvPicPr>
+                    <pic:cNvPr id="10" name="Picture 10" descr="Text&#10;&#10;Description automatically generated"/>
+                    <pic:cNvPicPr/>
+                  </pic:nvPicPr>
+                  <pic:blipFill>
+                    <a:blip r:embed="rId12"/>
+                    <a:stretch>
+                      <a:fillRect/>
+                    </a:stretch>
+                  </pic:blipFill>
+                  <pic:spPr>
+                    <a:xfrm>
+                      <a:off x="0" y="0"/>
+                      <a:ext cx="6496050" cy="1038225"/>
+                    </a:xfrm>
+                    <a:prstGeom prst="rect">
+                      <a:avLst/>
+                    </a:prstGeom>
+                    <a:ln>
+                      <a:noFill/>
+                    </a:ln>
+                    <a:effectLst>
+                      <a:outerShdw blurRad="292100" dist="139700" dir="2700000" algn="tl" rotWithShape="0">
+                        <a:srgbClr val="333333">
+                          <a:alpha val="65000"/>
+                        </a:srgbClr>
+                      </a:outerShdw>
+                    </a:effectLst>
+                  </pic:spPr>
+                </pic:pic>
+              </a:graphicData>
+            </a:graphic>
+          </wp:inline>
+        </w:drawing>
       </w:r>
     </w:p>
     <w:p/>

</xml_diff>